<commit_message>
fixed waypoint nav by correcting atan2 output with initial heading
</commit_message>
<xml_diff>
--- a/Lab 3 Inverse Kinematics/Inverse Kinematics Lab Report.docx
+++ b/Lab 3 Inverse Kinematics/Inverse Kinematics Lab Report.docx
@@ -31,7 +31,13 @@
     <w:p/>
     <w:p>
       <w:r>
-        <w:t xml:space="preserve">Measured error distance for each waypoint navigation run was measured from expected final point (0,0) and the center of the robot at the Raspberry Pi microprocessor. </w:t>
+        <w:t>Measured error distance for each waypoint navigation run was measured from expected final point (0,0</w:t>
+      </w:r>
+      <w:r>
+        <w:t>,0</w:t>
+      </w:r>
+      <w:r>
+        <w:t xml:space="preserve">) and the center of the robot at the Raspberry Pi microprocessor. </w:t>
       </w:r>
     </w:p>
     <w:tbl>
@@ -53,6 +59,9 @@
             <w:r>
               <w:t>Waypoint Navigation Run</w:t>
             </w:r>
+            <w:r>
+              <w:t>, radius = 50 cm</w:t>
+            </w:r>
           </w:p>
         </w:tc>
         <w:tc>
@@ -61,7 +70,13 @@
           </w:tcPr>
           <w:p>
             <w:r>
-              <w:t>Measured Error (cm)</w:t>
+              <w:t>Measured Error (cm</w:t>
+            </w:r>
+            <w:r>
+              <w:t>, cm, deg</w:t>
+            </w:r>
+            <w:r>
+              <w:t>)</w:t>
             </w:r>
           </w:p>
         </w:tc>
@@ -81,7 +96,20 @@
           <w:tcPr>
             <w:tcW w:w="4675" w:type="dxa"/>
           </w:tcPr>
-          <w:p/>
+          <w:p>
+            <w:r>
+              <w:t>(-9, 0, 0</w:t>
+            </w:r>
+            <w:r>
+              <w:t xml:space="preserve"> </w:t>
+            </w:r>
+            <w:r>
+              <w:t>deg</w:t>
+            </w:r>
+            <w:r>
+              <w:t>)</w:t>
+            </w:r>
+          </w:p>
         </w:tc>
       </w:tr>
       <w:tr>
@@ -99,7 +127,17 @@
           <w:tcPr>
             <w:tcW w:w="4675" w:type="dxa"/>
           </w:tcPr>
-          <w:p/>
+          <w:p>
+            <w:r>
+              <w:t>(9, 3, 13</w:t>
+            </w:r>
+            <w:r>
+              <w:t xml:space="preserve"> </w:t>
+            </w:r>
+            <w:r>
+              <w:t>deg )</w:t>
+            </w:r>
+          </w:p>
         </w:tc>
       </w:tr>
       <w:tr>
@@ -117,14 +155,36 @@
           <w:tcPr>
             <w:tcW w:w="4675" w:type="dxa"/>
           </w:tcPr>
-          <w:p/>
+          <w:p>
+            <w:r>
+              <w:t>(6, 2, 4.5 deg)</w:t>
+            </w:r>
+          </w:p>
         </w:tc>
       </w:tr>
     </w:tbl>
     <w:p/>
     <w:p>
       <w:r>
-        <w:t xml:space="preserve">This was definitely the lab I spent the most time on. There was significant debugging to be done with the waypoint algorithm. I spent maybe 8-10 hours on it all told, a certain portion of that on getting proper data reporting on the robot. </w:t>
+        <w:t>This was definitely the lab I spent the most time on</w:t>
+      </w:r>
+      <w:r>
+        <w:t xml:space="preserve"> so far</w:t>
+      </w:r>
+      <w:r>
+        <w:t xml:space="preserve">. There was significant debugging to be done with the waypoint algorithm. I spent maybe </w:t>
+      </w:r>
+      <w:r>
+        <w:t xml:space="preserve">15 </w:t>
+      </w:r>
+      <w:r>
+        <w:t>hours on it all told, a certain portion of that on getting proper data reporting on the robot</w:t>
+      </w:r>
+      <w:r>
+        <w:t>, and a major portion of that struggling to realize that I needed to subtract initial heading from the atan2 output to get the proper alpha turn</w:t>
+      </w:r>
+      <w:r>
+        <w:t xml:space="preserve">. </w:t>
       </w:r>
     </w:p>
     <w:p>
@@ -150,7 +210,13 @@
     </w:p>
     <w:p>
       <w:r>
-        <w:t xml:space="preserve">I used GitHub Copilot on some of the data logging and file generation code to provide starter code and debugging help. It’s remarkably helpful. </w:t>
+        <w:t>I used GitHub Copilot</w:t>
+      </w:r>
+      <w:r>
+        <w:t xml:space="preserve"> through VS Code</w:t>
+      </w:r>
+      <w:r>
+        <w:t xml:space="preserve"> on some of the data logging and file generation code to provide starter code and debugging help. It’s remarkably helpful. </w:t>
       </w:r>
     </w:p>
     <w:sectPr>

</xml_diff>